<commit_message>
Se actualizo el Manual de Usuario con Imagenes del software
</commit_message>
<xml_diff>
--- a/Manual de Usuario - Práctica1 - Lenguajes.docx
+++ b/Manual de Usuario - Práctica1 - Lenguajes.docx
@@ -430,27 +430,7 @@
           <w:sz w:val="24"/>
           <w:szCs w:val="24"/>
         </w:rPr>
-        <w:t>Manual</w:t>
-      </w:r>
-      <w:r>
-        <w:rPr>
-          <w:rFonts w:ascii="Times New Roman" w:hAnsi="Times New Roman" w:cs="Times New Roman"/>
-          <w:b/>
-          <w:bCs/>
-          <w:sz w:val="24"/>
-          <w:szCs w:val="24"/>
-        </w:rPr>
-        <w:t xml:space="preserve"> de Usuario</w:t>
-      </w:r>
-      <w:r>
-        <w:rPr>
-          <w:rFonts w:ascii="Times New Roman" w:hAnsi="Times New Roman" w:cs="Times New Roman"/>
-          <w:b/>
-          <w:bCs/>
-          <w:sz w:val="24"/>
-          <w:szCs w:val="24"/>
-        </w:rPr>
-        <w:t xml:space="preserve"> - </w:t>
+        <w:t xml:space="preserve">Manual de Usuario - </w:t>
       </w:r>
       <w:r>
         <w:rPr>
@@ -818,35 +798,53 @@
           <w:i/>
           <w:iCs/>
         </w:rPr>
-        <w:t>Miércoles 06 de Octubre del 2,021</w:t>
-      </w:r>
+        <w:t xml:space="preserve">Miércoles 06 de </w:t>
+      </w:r>
+      <w:proofErr w:type="gramStart"/>
       <w:r>
         <w:rPr>
           <w:rFonts w:ascii="Times New Roman" w:hAnsi="Times New Roman" w:cs="Times New Roman"/>
           <w:i/>
           <w:iCs/>
         </w:rPr>
-        <w:t>.</w:t>
-      </w:r>
-    </w:p>
-    <w:p>
-      <w:pPr>
-        <w:jc w:val="right"/>
+        <w:t>Octubre</w:t>
+      </w:r>
+      <w:proofErr w:type="gramEnd"/>
+      <w:r>
         <w:rPr>
           <w:rFonts w:ascii="Times New Roman" w:hAnsi="Times New Roman" w:cs="Times New Roman"/>
           <w:i/>
           <w:iCs/>
         </w:rPr>
-      </w:pPr>
-    </w:p>
-    <w:p>
-      <w:pPr>
-        <w:jc w:val="right"/>
+        <w:t xml:space="preserve"> del 2,021</w:t>
+      </w:r>
+      <w:r>
         <w:rPr>
           <w:rFonts w:ascii="Times New Roman" w:hAnsi="Times New Roman" w:cs="Times New Roman"/>
           <w:i/>
           <w:iCs/>
         </w:rPr>
+        <w:t>.</w:t>
+      </w:r>
+    </w:p>
+    <w:p>
+      <w:pPr>
+        <w:jc w:val="right"/>
+        <w:rPr>
+          <w:rFonts w:ascii="Times New Roman" w:hAnsi="Times New Roman" w:cs="Times New Roman"/>
+          <w:i/>
+          <w:iCs/>
+        </w:rPr>
+      </w:pPr>
+    </w:p>
+    <w:p>
+      <w:pPr>
+        <w:jc w:val="right"/>
+        <w:rPr>
+          <w:rFonts w:ascii="Times New Roman" w:hAnsi="Times New Roman" w:cs="Times New Roman"/>
+          <w:i/>
+          <w:iCs/>
+        </w:rPr>
       </w:pPr>
     </w:p>
     <w:p>
@@ -884,15 +882,81 @@
     </w:p>
     <w:p>
       <w:pPr>
+        <w:pStyle w:val="Ttulo2"/>
+      </w:pPr>
+      <w:r>
+        <w:t>Interfaz Gráfica Inicial:</w:t>
+      </w:r>
+    </w:p>
+    <w:p>
+      <w:pPr>
         <w:jc w:val="both"/>
       </w:pPr>
-    </w:p>
+      <w:r>
+        <w:t xml:space="preserve">Es la primera ventana que se presenta al </w:t>
+      </w:r>
+      <w:proofErr w:type="spellStart"/>
+      <w:r>
+        <w:t>arracar</w:t>
+      </w:r>
+      <w:proofErr w:type="spellEnd"/>
+      <w:r>
+        <w:t xml:space="preserve"> el programa, la cual contiene las opciones esenciales</w:t>
+      </w:r>
+      <w:r>
+        <w:t xml:space="preserve"> que se solicitaron,</w:t>
+      </w:r>
+      <w:r>
+        <w:t xml:space="preserve"> más abajo se presentarán.</w:t>
+      </w:r>
+    </w:p>
+    <w:p/>
+    <w:p>
+      <w:r>
+        <w:drawing>
+          <wp:inline distT="0" distB="0" distL="0" distR="0" wp14:anchorId="3DC4FF66" wp14:editId="357436DD">
+            <wp:extent cx="5612130" cy="2506980"/>
+            <wp:effectExtent l="0" t="0" r="7620" b="7620"/>
+            <wp:docPr id="1" name="Imagen 1"/>
+            <wp:cNvGraphicFramePr>
+              <a:graphicFrameLocks xmlns:a="http://schemas.openxmlformats.org/drawingml/2006/main" noChangeAspect="1"/>
+            </wp:cNvGraphicFramePr>
+            <a:graphic xmlns:a="http://schemas.openxmlformats.org/drawingml/2006/main">
+              <a:graphicData uri="http://schemas.openxmlformats.org/drawingml/2006/picture">
+                <pic:pic xmlns:pic="http://schemas.openxmlformats.org/drawingml/2006/picture">
+                  <pic:nvPicPr>
+                    <pic:cNvPr id="1" name=""/>
+                    <pic:cNvPicPr/>
+                  </pic:nvPicPr>
+                  <pic:blipFill>
+                    <a:blip r:embed="rId5"/>
+                    <a:stretch>
+                      <a:fillRect/>
+                    </a:stretch>
+                  </pic:blipFill>
+                  <pic:spPr>
+                    <a:xfrm>
+                      <a:off x="0" y="0"/>
+                      <a:ext cx="5612130" cy="2506980"/>
+                    </a:xfrm>
+                    <a:prstGeom prst="rect">
+                      <a:avLst/>
+                    </a:prstGeom>
+                  </pic:spPr>
+                </pic:pic>
+              </a:graphicData>
+            </a:graphic>
+          </wp:inline>
+        </w:drawing>
+      </w:r>
+    </w:p>
+    <w:p/>
     <w:p>
       <w:pPr>
         <w:pStyle w:val="Ttulo2"/>
       </w:pPr>
       <w:r>
-        <w:t>Interfaz Gráfica Inicial:</w:t>
+        <w:t>Carga de Archivo de Texto a analizar</w:t>
       </w:r>
     </w:p>
     <w:p>
@@ -900,28 +964,153 @@
         <w:jc w:val="both"/>
       </w:pPr>
       <w:r>
-        <w:t xml:space="preserve">Es la primera ventana que se presenta al </w:t>
+        <w:t xml:space="preserve">Es la opción que se ejecuta al dar </w:t>
       </w:r>
       <w:proofErr w:type="spellStart"/>
       <w:r>
-        <w:t>arracar</w:t>
+        <w:t>click</w:t>
       </w:r>
       <w:proofErr w:type="spellEnd"/>
       <w:r>
-        <w:t xml:space="preserve"> el programa, la cual contiene las opciones esenciales</w:t>
-      </w:r>
-      <w:r>
-        <w:t xml:space="preserve"> que se solicitaron,</w:t>
-      </w:r>
-      <w:r>
-        <w:t xml:space="preserve"> más abajo se presentarán.</w:t>
+        <w:t xml:space="preserve"> en el botón “</w:t>
+      </w:r>
+      <w:r>
+        <w:rPr>
+          <w:b/>
+          <w:bCs/>
+        </w:rPr>
+        <w:t>Cargar Archivo</w:t>
+      </w:r>
+      <w:r>
+        <w:t xml:space="preserve">” para seleccionar un </w:t>
+      </w:r>
+      <w:r>
+        <w:t>a</w:t>
+      </w:r>
+      <w:r>
+        <w:t xml:space="preserve">rchivo de </w:t>
+      </w:r>
+      <w:r>
+        <w:t>t</w:t>
+      </w:r>
+      <w:r>
+        <w:t>exto del disco duro, con el fin de</w:t>
+      </w:r>
+      <w:r>
+        <w:t xml:space="preserve"> obtener y mostrar</w:t>
+      </w:r>
+      <w:r>
+        <w:t xml:space="preserve"> su contenido (alfanumérico) en </w:t>
+      </w:r>
+      <w:r>
+        <w:t xml:space="preserve">un apartado donde </w:t>
+      </w:r>
+      <w:r>
+        <w:t>posteriormente</w:t>
+      </w:r>
+      <w:r>
+        <w:t xml:space="preserve"> se </w:t>
+      </w:r>
+      <w:r>
+        <w:t>modificar</w:t>
+      </w:r>
+      <w:r>
+        <w:t xml:space="preserve">á, </w:t>
+      </w:r>
+      <w:r>
+        <w:t>analizar</w:t>
+      </w:r>
+      <w:r>
+        <w:t>á o buscará palabras/cadenas</w:t>
+      </w:r>
+      <w:r>
+        <w:t>.</w:t>
+      </w:r>
+    </w:p>
+    <w:p>
+      <w:r>
+        <w:drawing>
+          <wp:anchor distT="0" distB="0" distL="114300" distR="114300" simplePos="0" relativeHeight="251660288" behindDoc="1" locked="0" layoutInCell="1" allowOverlap="1" wp14:anchorId="1062771E" wp14:editId="6C994F67">
+            <wp:simplePos x="0" y="0"/>
+            <wp:positionH relativeFrom="margin">
+              <wp:align>left</wp:align>
+            </wp:positionH>
+            <wp:positionV relativeFrom="paragraph">
+              <wp:posOffset>11733</wp:posOffset>
+            </wp:positionV>
+            <wp:extent cx="5612130" cy="2494915"/>
+            <wp:effectExtent l="0" t="0" r="7620" b="635"/>
+            <wp:wrapNone/>
+            <wp:docPr id="2" name="Imagen 2"/>
+            <wp:cNvGraphicFramePr>
+              <a:graphicFrameLocks xmlns:a="http://schemas.openxmlformats.org/drawingml/2006/main" noChangeAspect="1"/>
+            </wp:cNvGraphicFramePr>
+            <a:graphic xmlns:a="http://schemas.openxmlformats.org/drawingml/2006/main">
+              <a:graphicData uri="http://schemas.openxmlformats.org/drawingml/2006/picture">
+                <pic:pic xmlns:pic="http://schemas.openxmlformats.org/drawingml/2006/picture">
+                  <pic:nvPicPr>
+                    <pic:cNvPr id="1" name=""/>
+                    <pic:cNvPicPr/>
+                  </pic:nvPicPr>
+                  <pic:blipFill>
+                    <a:blip r:embed="rId6">
+                      <a:extLst>
+                        <a:ext uri="{28A0092B-C50C-407E-A947-70E740481C1C}">
+                          <a14:useLocalDpi xmlns:a14="http://schemas.microsoft.com/office/drawing/2010/main" val="0"/>
+                        </a:ext>
+                      </a:extLst>
+                    </a:blip>
+                    <a:stretch>
+                      <a:fillRect/>
+                    </a:stretch>
+                  </pic:blipFill>
+                  <pic:spPr>
+                    <a:xfrm>
+                      <a:off x="0" y="0"/>
+                      <a:ext cx="5612130" cy="2494915"/>
+                    </a:xfrm>
+                    <a:prstGeom prst="rect">
+                      <a:avLst/>
+                    </a:prstGeom>
+                  </pic:spPr>
+                </pic:pic>
+              </a:graphicData>
+            </a:graphic>
+            <wp14:sizeRelH relativeFrom="page">
+              <wp14:pctWidth>0</wp14:pctWidth>
+            </wp14:sizeRelH>
+            <wp14:sizeRelV relativeFrom="page">
+              <wp14:pctHeight>0</wp14:pctHeight>
+            </wp14:sizeRelV>
+          </wp:anchor>
+        </w:drawing>
       </w:r>
     </w:p>
     <w:p/>
     <w:p>
-      <w:r>
-        <w:t>(Imagen)</w:t>
-      </w:r>
+      <w:pPr>
+        <w:spacing w:after="160" w:line="259" w:lineRule="auto"/>
+      </w:pPr>
+    </w:p>
+    <w:p>
+      <w:pPr>
+        <w:spacing w:after="160" w:line="259" w:lineRule="auto"/>
+      </w:pPr>
+    </w:p>
+    <w:p>
+      <w:pPr>
+        <w:spacing w:after="160" w:line="259" w:lineRule="auto"/>
+      </w:pPr>
+    </w:p>
+    <w:p>
+      <w:pPr>
+        <w:spacing w:after="160" w:line="259" w:lineRule="auto"/>
+      </w:pPr>
+    </w:p>
+    <w:p>
+      <w:pPr>
+        <w:spacing w:after="160" w:line="259" w:lineRule="auto"/>
+      </w:pPr>
     </w:p>
     <w:p/>
     <w:p>
@@ -929,7 +1118,8 @@
         <w:pStyle w:val="Ttulo2"/>
       </w:pPr>
       <w:r>
-        <w:t>Carga de Archivo de Texto a analizar</w:t>
+        <w:lastRenderedPageBreak/>
+        <w:t>Modificación y Guardado de Archivo de Texto dentro del software</w:t>
       </w:r>
     </w:p>
     <w:p>
@@ -937,7 +1127,362 @@
         <w:jc w:val="both"/>
       </w:pPr>
       <w:r>
-        <w:t xml:space="preserve">Es la opción que se ejecuta al dar </w:t>
+        <w:t xml:space="preserve">Al haber cargado exitosamente un </w:t>
+      </w:r>
+      <w:r>
+        <w:t>a</w:t>
+      </w:r>
+      <w:r>
+        <w:t>rchivo</w:t>
+      </w:r>
+      <w:r>
+        <w:t xml:space="preserve"> de </w:t>
+      </w:r>
+      <w:r>
+        <w:t>t</w:t>
+      </w:r>
+      <w:r>
+        <w:t>exto</w:t>
+      </w:r>
+      <w:r>
+        <w:t>, el contenido de este</w:t>
+      </w:r>
+      <w:r>
+        <w:t>,</w:t>
+      </w:r>
+      <w:r>
+        <w:t xml:space="preserve"> e</w:t>
+      </w:r>
+      <w:r>
+        <w:t>s</w:t>
+      </w:r>
+      <w:r>
+        <w:t xml:space="preserve"> p</w:t>
+      </w:r>
+      <w:r>
+        <w:t>l</w:t>
+      </w:r>
+      <w:r>
+        <w:t>asma</w:t>
+      </w:r>
+      <w:r>
+        <w:t>do</w:t>
+      </w:r>
+      <w:r>
+        <w:t xml:space="preserve"> en </w:t>
+      </w:r>
+      <w:r>
+        <w:t>el</w:t>
+      </w:r>
+      <w:r>
+        <w:t xml:space="preserve"> </w:t>
+      </w:r>
+      <w:r>
+        <w:t>á</w:t>
+      </w:r>
+      <w:r>
+        <w:t xml:space="preserve">rea de </w:t>
+      </w:r>
+      <w:r>
+        <w:t>t</w:t>
+      </w:r>
+      <w:r>
+        <w:t>exto</w:t>
+      </w:r>
+      <w:r>
+        <w:t xml:space="preserve"> “</w:t>
+      </w:r>
+      <w:r>
+        <w:rPr>
+          <w:b/>
+          <w:bCs/>
+        </w:rPr>
+        <w:t>CONTENIDO</w:t>
+      </w:r>
+      <w:r>
+        <w:rPr>
+          <w:b/>
+          <w:bCs/>
+        </w:rPr>
+        <w:t>”</w:t>
+      </w:r>
+      <w:r>
+        <w:t xml:space="preserve"> para permitirle al Usuario observar las cadenas de texto que han sido guardadas en dicho archivo, y una vez cargado el contenido, el Usuario puede libremente modificar dicho texto a criterio y posteriormente presionar el botón “</w:t>
+      </w:r>
+      <w:r>
+        <w:rPr>
+          <w:b/>
+          <w:bCs/>
+        </w:rPr>
+        <w:t>Guardar Cambios</w:t>
+      </w:r>
+      <w:r>
+        <w:t>” para almacenar en el archivo seleccionado inicialmente, el contenido que ha sido modificado, sobrescribiendo en ese archivo el nuevo contenido escrito por el Usuario.</w:t>
+      </w:r>
+      <w:r>
+        <w:t xml:space="preserve"> (La modificación del archivo de texto una vez seleccionado y cargado exitosamente, es opcional, ya que puede pasar directamente al siguiente paso que es, analizar el texto).</w:t>
+      </w:r>
+    </w:p>
+    <w:p>
+      <w:pPr>
+        <w:jc w:val="both"/>
+      </w:pPr>
+    </w:p>
+    <w:p>
+      <w:pPr>
+        <w:jc w:val="both"/>
+      </w:pPr>
+      <w:r>
+        <w:t>Cargando:</w:t>
+      </w:r>
+    </w:p>
+    <w:p>
+      <w:pPr>
+        <w:jc w:val="both"/>
+      </w:pPr>
+      <w:r>
+        <w:drawing>
+          <wp:inline distT="0" distB="0" distL="0" distR="0" wp14:anchorId="0B6AC7B0" wp14:editId="6E70C24C">
+            <wp:extent cx="5612130" cy="2496820"/>
+            <wp:effectExtent l="0" t="0" r="7620" b="0"/>
+            <wp:docPr id="3" name="Imagen 3"/>
+            <wp:cNvGraphicFramePr>
+              <a:graphicFrameLocks xmlns:a="http://schemas.openxmlformats.org/drawingml/2006/main" noChangeAspect="1"/>
+            </wp:cNvGraphicFramePr>
+            <a:graphic xmlns:a="http://schemas.openxmlformats.org/drawingml/2006/main">
+              <a:graphicData uri="http://schemas.openxmlformats.org/drawingml/2006/picture">
+                <pic:pic xmlns:pic="http://schemas.openxmlformats.org/drawingml/2006/picture">
+                  <pic:nvPicPr>
+                    <pic:cNvPr id="1" name=""/>
+                    <pic:cNvPicPr/>
+                  </pic:nvPicPr>
+                  <pic:blipFill>
+                    <a:blip r:embed="rId7"/>
+                    <a:stretch>
+                      <a:fillRect/>
+                    </a:stretch>
+                  </pic:blipFill>
+                  <pic:spPr>
+                    <a:xfrm>
+                      <a:off x="0" y="0"/>
+                      <a:ext cx="5612130" cy="2496820"/>
+                    </a:xfrm>
+                    <a:prstGeom prst="rect">
+                      <a:avLst/>
+                    </a:prstGeom>
+                  </pic:spPr>
+                </pic:pic>
+              </a:graphicData>
+            </a:graphic>
+          </wp:inline>
+        </w:drawing>
+      </w:r>
+    </w:p>
+    <w:p>
+      <w:pPr>
+        <w:jc w:val="both"/>
+      </w:pPr>
+    </w:p>
+    <w:p>
+      <w:pPr>
+        <w:jc w:val="both"/>
+      </w:pPr>
+      <w:r>
+        <w:t>Modificando:</w:t>
+      </w:r>
+    </w:p>
+    <w:p>
+      <w:pPr>
+        <w:jc w:val="both"/>
+      </w:pPr>
+      <w:r>
+        <w:drawing>
+          <wp:inline distT="0" distB="0" distL="0" distR="0" wp14:anchorId="69C60656" wp14:editId="0F77CA3D">
+            <wp:extent cx="5612130" cy="2501265"/>
+            <wp:effectExtent l="0" t="0" r="7620" b="0"/>
+            <wp:docPr id="4" name="Imagen 4"/>
+            <wp:cNvGraphicFramePr>
+              <a:graphicFrameLocks xmlns:a="http://schemas.openxmlformats.org/drawingml/2006/main" noChangeAspect="1"/>
+            </wp:cNvGraphicFramePr>
+            <a:graphic xmlns:a="http://schemas.openxmlformats.org/drawingml/2006/main">
+              <a:graphicData uri="http://schemas.openxmlformats.org/drawingml/2006/picture">
+                <pic:pic xmlns:pic="http://schemas.openxmlformats.org/drawingml/2006/picture">
+                  <pic:nvPicPr>
+                    <pic:cNvPr id="1" name=""/>
+                    <pic:cNvPicPr/>
+                  </pic:nvPicPr>
+                  <pic:blipFill>
+                    <a:blip r:embed="rId8"/>
+                    <a:stretch>
+                      <a:fillRect/>
+                    </a:stretch>
+                  </pic:blipFill>
+                  <pic:spPr>
+                    <a:xfrm>
+                      <a:off x="0" y="0"/>
+                      <a:ext cx="5612130" cy="2501265"/>
+                    </a:xfrm>
+                    <a:prstGeom prst="rect">
+                      <a:avLst/>
+                    </a:prstGeom>
+                  </pic:spPr>
+                </pic:pic>
+              </a:graphicData>
+            </a:graphic>
+          </wp:inline>
+        </w:drawing>
+      </w:r>
+    </w:p>
+    <w:p>
+      <w:pPr>
+        <w:jc w:val="both"/>
+      </w:pPr>
+    </w:p>
+    <w:p>
+      <w:pPr>
+        <w:jc w:val="both"/>
+      </w:pPr>
+    </w:p>
+    <w:p>
+      <w:pPr>
+        <w:jc w:val="both"/>
+      </w:pPr>
+    </w:p>
+    <w:p>
+      <w:pPr>
+        <w:jc w:val="both"/>
+      </w:pPr>
+    </w:p>
+    <w:p>
+      <w:pPr>
+        <w:jc w:val="both"/>
+      </w:pPr>
+      <w:r>
+        <w:lastRenderedPageBreak/>
+        <w:t xml:space="preserve">Seleccionando Archivo donde guardar y Guardado: </w:t>
+      </w:r>
+    </w:p>
+    <w:p>
+      <w:pPr>
+        <w:jc w:val="both"/>
+      </w:pPr>
+      <w:r>
+        <w:drawing>
+          <wp:inline distT="0" distB="0" distL="0" distR="0" wp14:anchorId="1C0918DB" wp14:editId="564EC90D">
+            <wp:extent cx="5612130" cy="2486660"/>
+            <wp:effectExtent l="0" t="0" r="7620" b="8890"/>
+            <wp:docPr id="6" name="Imagen 6"/>
+            <wp:cNvGraphicFramePr>
+              <a:graphicFrameLocks xmlns:a="http://schemas.openxmlformats.org/drawingml/2006/main" noChangeAspect="1"/>
+            </wp:cNvGraphicFramePr>
+            <a:graphic xmlns:a="http://schemas.openxmlformats.org/drawingml/2006/main">
+              <a:graphicData uri="http://schemas.openxmlformats.org/drawingml/2006/picture">
+                <pic:pic xmlns:pic="http://schemas.openxmlformats.org/drawingml/2006/picture">
+                  <pic:nvPicPr>
+                    <pic:cNvPr id="1" name=""/>
+                    <pic:cNvPicPr/>
+                  </pic:nvPicPr>
+                  <pic:blipFill>
+                    <a:blip r:embed="rId9"/>
+                    <a:stretch>
+                      <a:fillRect/>
+                    </a:stretch>
+                  </pic:blipFill>
+                  <pic:spPr>
+                    <a:xfrm>
+                      <a:off x="0" y="0"/>
+                      <a:ext cx="5612130" cy="2486660"/>
+                    </a:xfrm>
+                    <a:prstGeom prst="rect">
+                      <a:avLst/>
+                    </a:prstGeom>
+                  </pic:spPr>
+                </pic:pic>
+              </a:graphicData>
+            </a:graphic>
+          </wp:inline>
+        </w:drawing>
+      </w:r>
+    </w:p>
+    <w:p>
+      <w:pPr>
+        <w:jc w:val="both"/>
+      </w:pPr>
+      <w:r>
+        <w:drawing>
+          <wp:inline distT="0" distB="0" distL="0" distR="0" wp14:anchorId="52DAA33F" wp14:editId="174C9C59">
+            <wp:extent cx="5612130" cy="2491740"/>
+            <wp:effectExtent l="0" t="0" r="7620" b="3810"/>
+            <wp:docPr id="5" name="Imagen 5"/>
+            <wp:cNvGraphicFramePr>
+              <a:graphicFrameLocks xmlns:a="http://schemas.openxmlformats.org/drawingml/2006/main" noChangeAspect="1"/>
+            </wp:cNvGraphicFramePr>
+            <a:graphic xmlns:a="http://schemas.openxmlformats.org/drawingml/2006/main">
+              <a:graphicData uri="http://schemas.openxmlformats.org/drawingml/2006/picture">
+                <pic:pic xmlns:pic="http://schemas.openxmlformats.org/drawingml/2006/picture">
+                  <pic:nvPicPr>
+                    <pic:cNvPr id="1" name=""/>
+                    <pic:cNvPicPr/>
+                  </pic:nvPicPr>
+                  <pic:blipFill>
+                    <a:blip r:embed="rId10"/>
+                    <a:stretch>
+                      <a:fillRect/>
+                    </a:stretch>
+                  </pic:blipFill>
+                  <pic:spPr>
+                    <a:xfrm>
+                      <a:off x="0" y="0"/>
+                      <a:ext cx="5612130" cy="2491740"/>
+                    </a:xfrm>
+                    <a:prstGeom prst="rect">
+                      <a:avLst/>
+                    </a:prstGeom>
+                  </pic:spPr>
+                </pic:pic>
+              </a:graphicData>
+            </a:graphic>
+          </wp:inline>
+        </w:drawing>
+      </w:r>
+    </w:p>
+    <w:p>
+      <w:pPr>
+        <w:jc w:val="both"/>
+      </w:pPr>
+    </w:p>
+    <w:p>
+      <w:pPr>
+        <w:pStyle w:val="Ttulo2"/>
+      </w:pPr>
+      <w:r>
+        <w:t>Análisis de cadena(s) de texto del Archivo</w:t>
+      </w:r>
+    </w:p>
+    <w:p>
+      <w:pPr>
+        <w:jc w:val="both"/>
+      </w:pPr>
+      <w:r>
+        <w:t xml:space="preserve">Al tener listo el contenido del </w:t>
+      </w:r>
+      <w:r>
+        <w:t>a</w:t>
+      </w:r>
+      <w:r>
+        <w:t xml:space="preserve">rchivo de </w:t>
+      </w:r>
+      <w:r>
+        <w:t>t</w:t>
+      </w:r>
+      <w:r>
+        <w:t xml:space="preserve">exto que el Usuario quiere analizar (lo haya modificado o no), </w:t>
+      </w:r>
+      <w:r>
+        <w:t>se debe dar</w:t>
+      </w:r>
+      <w:r>
+        <w:t xml:space="preserve"> </w:t>
       </w:r>
       <w:proofErr w:type="spellStart"/>
       <w:r>
@@ -952,444 +1497,523 @@
           <w:b/>
           <w:bCs/>
         </w:rPr>
-        <w:t>Cargar Archivo</w:t>
-      </w:r>
-      <w:r>
-        <w:t xml:space="preserve">” para seleccionar un </w:t>
-      </w:r>
-      <w:r>
-        <w:t>a</w:t>
-      </w:r>
-      <w:r>
-        <w:t xml:space="preserve">rchivo de </w:t>
+        <w:t>Analizar Texto</w:t>
+      </w:r>
+      <w:r>
+        <w:t xml:space="preserve">” para que el autómata previamente programado, empiece a reconocer </w:t>
+      </w:r>
+      <w:proofErr w:type="spellStart"/>
+      <w:r>
+        <w:t>subcadenas</w:t>
+      </w:r>
+      <w:proofErr w:type="spellEnd"/>
+      <w:r>
+        <w:t xml:space="preserve"> o patrones que se clasifican en: </w:t>
+      </w:r>
+      <w:r>
+        <w:rPr>
+          <w:b/>
+          <w:bCs/>
+        </w:rPr>
+        <w:t>Identificador, Número, Decimal, Agrupación, Operación, Puntuación</w:t>
+      </w:r>
+      <w:r>
+        <w:t>;</w:t>
+      </w:r>
+      <w:r>
+        <w:t xml:space="preserve"> e informando cada movimiento de estados, los cuales </w:t>
+      </w:r>
+      <w:r>
+        <w:t xml:space="preserve">han sido establecidos en el Diagrama AFD de la combinación de todos los </w:t>
+      </w:r>
+      <w:proofErr w:type="spellStart"/>
+      <w:r>
+        <w:t>token</w:t>
+      </w:r>
+      <w:r>
+        <w:t>’s</w:t>
+      </w:r>
+      <w:proofErr w:type="spellEnd"/>
+      <w:r>
+        <w:t xml:space="preserve"> (se utilizó ese Diagrama AFD como base para programar el autómata. No se utilizó la Optimización Final al terminar los métodos de Thomson debido a la complejidad resultante).</w:t>
+      </w:r>
+      <w:r>
+        <w:t xml:space="preserve"> A</w:t>
+      </w:r>
+      <w:r>
+        <w:t xml:space="preserve">l </w:t>
+      </w:r>
+      <w:r>
+        <w:t>terminar la labor del autómata, se informa en</w:t>
+      </w:r>
+      <w:r>
+        <w:t xml:space="preserve"> la otra</w:t>
+      </w:r>
+      <w:r>
+        <w:t xml:space="preserve"> </w:t>
+      </w:r>
+      <w:r>
+        <w:t>á</w:t>
+      </w:r>
+      <w:r>
+        <w:t xml:space="preserve">rea de </w:t>
       </w:r>
       <w:r>
         <w:t>t</w:t>
       </w:r>
       <w:r>
-        <w:t>exto del disco duro, con el fin de</w:t>
-      </w:r>
-      <w:r>
-        <w:t xml:space="preserve"> obtener y mostrar</w:t>
-      </w:r>
-      <w:r>
-        <w:t xml:space="preserve"> su contenido (alfanumérico) en </w:t>
-      </w:r>
-      <w:r>
-        <w:t xml:space="preserve">un apartado donde </w:t>
-      </w:r>
-      <w:r>
-        <w:t>posteriormente</w:t>
-      </w:r>
-      <w:r>
-        <w:t xml:space="preserve"> se </w:t>
-      </w:r>
-      <w:r>
-        <w:t>modificar</w:t>
-      </w:r>
-      <w:r>
-        <w:t xml:space="preserve">á, </w:t>
-      </w:r>
-      <w:r>
-        <w:t>analizar</w:t>
-      </w:r>
-      <w:r>
-        <w:t>á o buscará palabras/cadenas</w:t>
+        <w:t xml:space="preserve">exto </w:t>
+      </w:r>
+      <w:r>
+        <w:t>“</w:t>
+      </w:r>
+      <w:r>
+        <w:rPr>
+          <w:b/>
+          <w:bCs/>
+        </w:rPr>
+        <w:t>MOVIMIENTOS</w:t>
+      </w:r>
+      <w:r>
+        <w:t xml:space="preserve">”, cada reconocimiento de cada </w:t>
+      </w:r>
+      <w:proofErr w:type="spellStart"/>
+      <w:r>
+        <w:t>caracter</w:t>
+      </w:r>
+      <w:proofErr w:type="spellEnd"/>
+      <w:r>
+        <w:t xml:space="preserve"> (que se traduce como: el/</w:t>
+      </w:r>
+      <w:proofErr w:type="gramStart"/>
+      <w:r>
+        <w:t>los movimiento</w:t>
+      </w:r>
+      <w:proofErr w:type="gramEnd"/>
+      <w:r>
+        <w:t>(s) de un estado a otro como consecuencia de haber encontrado “x” carácter, lo cual representa cierto token del Diagrama de estados del AFD del autómata) para mantener sabido al Usuario sobre el funcionamiento del autómata.</w:t>
+      </w:r>
+    </w:p>
+    <w:p/>
+    <w:p/>
+    <w:p>
+      <w:r>
+        <w:lastRenderedPageBreak/>
+        <w:drawing>
+          <wp:inline distT="0" distB="0" distL="0" distR="0" wp14:anchorId="044F71DD" wp14:editId="528D2F6B">
+            <wp:extent cx="5612130" cy="2501265"/>
+            <wp:effectExtent l="0" t="0" r="7620" b="0"/>
+            <wp:docPr id="7" name="Imagen 7"/>
+            <wp:cNvGraphicFramePr>
+              <a:graphicFrameLocks xmlns:a="http://schemas.openxmlformats.org/drawingml/2006/main" noChangeAspect="1"/>
+            </wp:cNvGraphicFramePr>
+            <a:graphic xmlns:a="http://schemas.openxmlformats.org/drawingml/2006/main">
+              <a:graphicData uri="http://schemas.openxmlformats.org/drawingml/2006/picture">
+                <pic:pic xmlns:pic="http://schemas.openxmlformats.org/drawingml/2006/picture">
+                  <pic:nvPicPr>
+                    <pic:cNvPr id="1" name=""/>
+                    <pic:cNvPicPr/>
+                  </pic:nvPicPr>
+                  <pic:blipFill>
+                    <a:blip r:embed="rId11"/>
+                    <a:stretch>
+                      <a:fillRect/>
+                    </a:stretch>
+                  </pic:blipFill>
+                  <pic:spPr>
+                    <a:xfrm>
+                      <a:off x="0" y="0"/>
+                      <a:ext cx="5612130" cy="2501265"/>
+                    </a:xfrm>
+                    <a:prstGeom prst="rect">
+                      <a:avLst/>
+                    </a:prstGeom>
+                  </pic:spPr>
+                </pic:pic>
+              </a:graphicData>
+            </a:graphic>
+          </wp:inline>
+        </w:drawing>
+      </w:r>
+    </w:p>
+    <w:p>
+      <w:r>
+        <w:drawing>
+          <wp:inline distT="0" distB="0" distL="0" distR="0" wp14:anchorId="49BE9B6E" wp14:editId="69148574">
+            <wp:extent cx="5612130" cy="2483485"/>
+            <wp:effectExtent l="0" t="0" r="7620" b="0"/>
+            <wp:docPr id="9" name="Imagen 9"/>
+            <wp:cNvGraphicFramePr>
+              <a:graphicFrameLocks xmlns:a="http://schemas.openxmlformats.org/drawingml/2006/main" noChangeAspect="1"/>
+            </wp:cNvGraphicFramePr>
+            <a:graphic xmlns:a="http://schemas.openxmlformats.org/drawingml/2006/main">
+              <a:graphicData uri="http://schemas.openxmlformats.org/drawingml/2006/picture">
+                <pic:pic xmlns:pic="http://schemas.openxmlformats.org/drawingml/2006/picture">
+                  <pic:nvPicPr>
+                    <pic:cNvPr id="1" name=""/>
+                    <pic:cNvPicPr/>
+                  </pic:nvPicPr>
+                  <pic:blipFill>
+                    <a:blip r:embed="rId12"/>
+                    <a:stretch>
+                      <a:fillRect/>
+                    </a:stretch>
+                  </pic:blipFill>
+                  <pic:spPr>
+                    <a:xfrm>
+                      <a:off x="0" y="0"/>
+                      <a:ext cx="5612130" cy="2483485"/>
+                    </a:xfrm>
+                    <a:prstGeom prst="rect">
+                      <a:avLst/>
+                    </a:prstGeom>
+                  </pic:spPr>
+                </pic:pic>
+              </a:graphicData>
+            </a:graphic>
+          </wp:inline>
+        </w:drawing>
+      </w:r>
+    </w:p>
+    <w:p/>
+    <w:p>
+      <w:pPr>
+        <w:pStyle w:val="Ttulo2"/>
+      </w:pPr>
+      <w:r>
+        <w:t>Buscador alfanumérico de palabras/frases</w:t>
+      </w:r>
+    </w:p>
+    <w:p>
+      <w:pPr>
+        <w:jc w:val="both"/>
+      </w:pPr>
+      <w:r>
+        <w:t xml:space="preserve">Existe una opción situada arriba del </w:t>
+      </w:r>
+      <w:r>
+        <w:t>Á</w:t>
+      </w:r>
+      <w:r>
+        <w:t xml:space="preserve">rea de </w:t>
+      </w:r>
+      <w:r>
+        <w:t>T</w:t>
+      </w:r>
+      <w:r>
+        <w:t xml:space="preserve">exto donde se plasma el contenido del archivo seleccionado, la cual es un </w:t>
+      </w:r>
+      <w:r>
+        <w:rPr>
+          <w:b/>
+          <w:bCs/>
+        </w:rPr>
+        <w:t>Campo de Texto</w:t>
+      </w:r>
+      <w:r>
+        <w:t xml:space="preserve">. Consiste en </w:t>
+      </w:r>
+      <w:r>
+        <w:rPr>
+          <w:b/>
+          <w:bCs/>
+        </w:rPr>
+        <w:t xml:space="preserve">escribir </w:t>
+      </w:r>
+      <w:r>
+        <w:rPr>
+          <w:b/>
+          <w:bCs/>
+        </w:rPr>
+        <w:t>literalmente</w:t>
+      </w:r>
+      <w:r>
+        <w:t xml:space="preserve"> una palabra, letra, cantidad numérica o número para que, se recorra el contenido del archivo de texto </w:t>
+      </w:r>
+      <w:r>
+        <w:t xml:space="preserve">seleccionado anteriormente con el fin de encontrar </w:t>
+      </w:r>
+      <w:r>
+        <w:t xml:space="preserve">la </w:t>
+      </w:r>
+      <w:r>
+        <w:t xml:space="preserve">misma </w:t>
+      </w:r>
+      <w:r>
+        <w:t>entrada escrita en el Campo de Texto</w:t>
       </w:r>
       <w:r>
         <w:t>.</w:t>
       </w:r>
     </w:p>
-    <w:p/>
-    <w:p>
-      <w:r>
-        <w:t>(Imagen)</w:t>
-      </w:r>
-    </w:p>
-    <w:p/>
-    <w:p>
-      <w:pPr>
-        <w:pStyle w:val="Ttulo2"/>
-      </w:pPr>
-      <w:r>
-        <w:t>Modificación y Guardado de Archivo de Texto dentro del software</w:t>
-      </w:r>
-    </w:p>
-    <w:p>
-      <w:pPr>
-        <w:jc w:val="both"/>
-      </w:pPr>
-      <w:r>
-        <w:t xml:space="preserve">Al haber cargado exitosamente un </w:t>
-      </w:r>
-      <w:r>
-        <w:t>a</w:t>
-      </w:r>
-      <w:r>
-        <w:t>rchivo</w:t>
-      </w:r>
-      <w:r>
-        <w:t xml:space="preserve"> de </w:t>
-      </w:r>
-      <w:r>
-        <w:t>t</w:t>
-      </w:r>
-      <w:r>
-        <w:t>exto</w:t>
-      </w:r>
-      <w:r>
-        <w:t>, el contenido de este</w:t>
-      </w:r>
-      <w:r>
-        <w:t>,</w:t>
-      </w:r>
-      <w:r>
-        <w:t xml:space="preserve"> e</w:t>
-      </w:r>
-      <w:r>
-        <w:t>s</w:t>
-      </w:r>
-      <w:r>
-        <w:t xml:space="preserve"> p</w:t>
-      </w:r>
-      <w:r>
-        <w:t>l</w:t>
-      </w:r>
-      <w:r>
-        <w:t>asma</w:t>
-      </w:r>
-      <w:r>
-        <w:t>do</w:t>
-      </w:r>
-      <w:r>
-        <w:t xml:space="preserve"> en </w:t>
-      </w:r>
-      <w:r>
-        <w:t>el</w:t>
-      </w:r>
-      <w:r>
-        <w:t xml:space="preserve"> </w:t>
-      </w:r>
-      <w:r>
-        <w:t>á</w:t>
-      </w:r>
-      <w:r>
-        <w:t xml:space="preserve">rea de </w:t>
-      </w:r>
-      <w:r>
-        <w:t>t</w:t>
-      </w:r>
-      <w:r>
-        <w:t>exto</w:t>
-      </w:r>
-      <w:r>
-        <w:t xml:space="preserve"> “</w:t>
-      </w:r>
-      <w:r>
-        <w:rPr>
-          <w:b/>
-          <w:bCs/>
-        </w:rPr>
-        <w:t>CONTENIDO</w:t>
-      </w:r>
-      <w:r>
-        <w:rPr>
-          <w:b/>
-          <w:bCs/>
-        </w:rPr>
-        <w:t>”</w:t>
-      </w:r>
-      <w:r>
-        <w:t xml:space="preserve"> para permitirle al Usuario observar las cadenas de texto que han sido guardadas en dicho archivo, y una vez cargado el contenido, el Usuario puede libremente modificar dicho texto a criterio y posteriormente presionar el botón “</w:t>
-      </w:r>
-      <w:r>
-        <w:rPr>
-          <w:b/>
-          <w:bCs/>
-        </w:rPr>
-        <w:t>Guardar Cambios</w:t>
-      </w:r>
-      <w:r>
-        <w:t>” para almacenar en el archivo seleccionado inicialmente, el contenido que ha sido modificado, sobrescribiendo en ese archivo el nuevo contenido escrito por el Usuario.</w:t>
-      </w:r>
-      <w:r>
-        <w:t xml:space="preserve"> (La modificación del archivo de texto una vez seleccionado y cargado exitosamente, es opcional, ya que puede pasar directamente al siguiente paso que es, analizar el texto).</w:t>
-      </w:r>
-    </w:p>
-    <w:p>
-      <w:pPr>
-        <w:jc w:val="both"/>
-      </w:pPr>
-    </w:p>
-    <w:p>
-      <w:r>
-        <w:t>(Imagen)</w:t>
-      </w:r>
-    </w:p>
-    <w:p>
-      <w:pPr>
-        <w:jc w:val="both"/>
-      </w:pPr>
-    </w:p>
-    <w:p>
-      <w:pPr>
-        <w:pStyle w:val="Ttulo2"/>
-      </w:pPr>
-      <w:r>
-        <w:t>Análisis de cadena(s) de texto del Archivo</w:t>
-      </w:r>
-    </w:p>
-    <w:p>
-      <w:pPr>
-        <w:jc w:val="both"/>
-      </w:pPr>
-      <w:r>
-        <w:t xml:space="preserve">Al tener listo el contenido del </w:t>
-      </w:r>
-      <w:r>
-        <w:t>a</w:t>
-      </w:r>
-      <w:r>
-        <w:t xml:space="preserve">rchivo de </w:t>
-      </w:r>
-      <w:r>
-        <w:t>t</w:t>
-      </w:r>
-      <w:r>
-        <w:t xml:space="preserve">exto que el Usuario quiere analizar (lo haya modificado o no), </w:t>
-      </w:r>
-      <w:r>
-        <w:t>se debe dar</w:t>
-      </w:r>
-      <w:r>
-        <w:t xml:space="preserve"> c</w:t>
-      </w:r>
-      <w:proofErr w:type="spellStart"/>
-      <w:r>
-        <w:t>lick</w:t>
-      </w:r>
-      <w:proofErr w:type="spellEnd"/>
-      <w:r>
-        <w:t xml:space="preserve"> en el botón “</w:t>
-      </w:r>
-      <w:r>
-        <w:rPr>
-          <w:b/>
-          <w:bCs/>
-        </w:rPr>
-        <w:t>Analizar Texto</w:t>
-      </w:r>
-      <w:r>
-        <w:t xml:space="preserve">” para que el autómata previamente programado, empiece a reconocer </w:t>
-      </w:r>
-      <w:proofErr w:type="spellStart"/>
-      <w:r>
-        <w:t>subcadenas</w:t>
-      </w:r>
-      <w:proofErr w:type="spellEnd"/>
-      <w:r>
-        <w:t xml:space="preserve"> o patrones que se clasifican en: </w:t>
-      </w:r>
-      <w:r>
-        <w:rPr>
-          <w:b/>
-          <w:bCs/>
-        </w:rPr>
-        <w:t xml:space="preserve">Identificador, Número, Decimal, Agrupación, </w:t>
-      </w:r>
-      <w:r>
-        <w:rPr>
-          <w:b/>
-          <w:bCs/>
-        </w:rPr>
-        <w:t>Operación,</w:t>
-      </w:r>
-      <w:r>
-        <w:rPr>
-          <w:b/>
-          <w:bCs/>
-        </w:rPr>
-        <w:t xml:space="preserve"> Puntuación</w:t>
-      </w:r>
-      <w:r>
-        <w:t>;</w:t>
-      </w:r>
-      <w:r>
-        <w:t xml:space="preserve"> e informando cada movimiento de estados, los cuales </w:t>
-      </w:r>
-      <w:r>
-        <w:t xml:space="preserve">han sido establecidos en el Diagrama AFD de la combinación de todos los </w:t>
-      </w:r>
-      <w:proofErr w:type="spellStart"/>
-      <w:r>
-        <w:t>token</w:t>
-      </w:r>
-      <w:r>
-        <w:t>’s</w:t>
-      </w:r>
-      <w:proofErr w:type="spellEnd"/>
-      <w:r>
-        <w:t xml:space="preserve"> (se utilizó ese Diagrama AFD como base para programar el autómata. No se utilizó la Optimización Final al terminar los métodos de Thomson debido </w:t>
-      </w:r>
-      <w:r>
-        <w:lastRenderedPageBreak/>
-        <w:t>a la complejidad resultante).</w:t>
-      </w:r>
-      <w:r>
-        <w:t xml:space="preserve"> A</w:t>
-      </w:r>
-      <w:r>
-        <w:t xml:space="preserve">l </w:t>
-      </w:r>
-      <w:r>
-        <w:t>terminar la labor del autómata, se informa en</w:t>
-      </w:r>
-      <w:r>
-        <w:t xml:space="preserve"> la otra</w:t>
-      </w:r>
-      <w:r>
-        <w:t xml:space="preserve"> </w:t>
-      </w:r>
-      <w:r>
-        <w:t>á</w:t>
-      </w:r>
-      <w:r>
-        <w:t xml:space="preserve">rea de </w:t>
-      </w:r>
-      <w:r>
-        <w:t>t</w:t>
-      </w:r>
-      <w:r>
-        <w:t xml:space="preserve">exto </w:t>
-      </w:r>
-      <w:r>
-        <w:t>“</w:t>
-      </w:r>
-      <w:r>
-        <w:rPr>
-          <w:b/>
-          <w:bCs/>
-        </w:rPr>
-        <w:t>MOVIMIENTOS</w:t>
-      </w:r>
-      <w:r>
-        <w:t xml:space="preserve">”, cada reconocimiento de cada </w:t>
-      </w:r>
-      <w:proofErr w:type="spellStart"/>
-      <w:r>
-        <w:t>caracter</w:t>
-      </w:r>
-      <w:proofErr w:type="spellEnd"/>
-      <w:r>
-        <w:t xml:space="preserve"> (que se traduce como: el/los movimiento(s) de un estado a otro como consecuencia de haber encontrado “x” carácter, lo cual representa cierto token del Diagrama de estados del AFD del autómata) para mantener sabido al Usuario sobre el funcionamiento del autómata.</w:t>
-      </w:r>
-    </w:p>
-    <w:p/>
-    <w:p>
-      <w:r>
-        <w:t>(Imagen)</w:t>
-      </w:r>
-    </w:p>
-    <w:p/>
-    <w:p>
-      <w:pPr>
-        <w:pStyle w:val="Ttulo2"/>
-      </w:pPr>
-      <w:r>
-        <w:t>Buscador alfanumérico de palabras/frases</w:t>
-      </w:r>
-    </w:p>
-    <w:p>
-      <w:pPr>
-        <w:jc w:val="both"/>
-      </w:pPr>
-      <w:r>
-        <w:t xml:space="preserve">Existe una opción situada arriba del </w:t>
-      </w:r>
-      <w:r>
-        <w:t>Á</w:t>
-      </w:r>
-      <w:r>
-        <w:t xml:space="preserve">rea de </w:t>
-      </w:r>
-      <w:r>
-        <w:t>T</w:t>
-      </w:r>
-      <w:r>
-        <w:t xml:space="preserve">exto donde se plasma el contenido del archivo seleccionado, la cual es un </w:t>
-      </w:r>
-      <w:r>
-        <w:rPr>
-          <w:b/>
-          <w:bCs/>
-        </w:rPr>
-        <w:t>Campo de Texto</w:t>
-      </w:r>
-      <w:r>
-        <w:t xml:space="preserve">. Consiste en </w:t>
-      </w:r>
-      <w:r>
-        <w:rPr>
-          <w:b/>
-          <w:bCs/>
-        </w:rPr>
-        <w:t xml:space="preserve">escribir </w:t>
-      </w:r>
-      <w:r>
-        <w:rPr>
-          <w:b/>
-          <w:bCs/>
-        </w:rPr>
-        <w:t>literalmente</w:t>
-      </w:r>
-      <w:r>
-        <w:t xml:space="preserve"> una palabra, letra, cantidad numérica o número para que, se recorra el contenido del archivo de texto </w:t>
-      </w:r>
-      <w:r>
-        <w:t xml:space="preserve">seleccionado anteriormente con el fin de encontrar </w:t>
-      </w:r>
-      <w:r>
-        <w:t xml:space="preserve">la </w:t>
-      </w:r>
-      <w:r>
-        <w:t xml:space="preserve">misma </w:t>
-      </w:r>
-      <w:r>
-        <w:t>entrada escrita en el Campo de Texto</w:t>
-      </w:r>
-      <w:r>
-        <w:t>.</w:t>
-      </w:r>
-    </w:p>
-    <w:p/>
-    <w:p>
-      <w:r>
-        <w:t>(Imagen)</w:t>
-      </w:r>
-    </w:p>
-    <w:p/>
-    <w:p>
-      <w:pPr>
-        <w:pStyle w:val="Ttulo2"/>
-      </w:pPr>
-      <w:r>
-        <w:t>Reporte de Tokens y Errores</w:t>
-      </w:r>
-    </w:p>
-    <w:p>
-      <w:r>
-        <w:t>Pendiente…</w:t>
-      </w:r>
-    </w:p>
-    <w:p/>
-    <w:p>
-      <w:r>
-        <w:t>(Imagen)</w:t>
+    <w:p>
+      <w:r>
+        <w:drawing>
+          <wp:anchor distT="0" distB="0" distL="114300" distR="114300" simplePos="0" relativeHeight="251661312" behindDoc="1" locked="0" layoutInCell="1" allowOverlap="1" wp14:anchorId="46C000A0" wp14:editId="1EA6B1CE">
+            <wp:simplePos x="0" y="0"/>
+            <wp:positionH relativeFrom="column">
+              <wp:posOffset>16261</wp:posOffset>
+            </wp:positionH>
+            <wp:positionV relativeFrom="paragraph">
+              <wp:posOffset>9111</wp:posOffset>
+            </wp:positionV>
+            <wp:extent cx="5612130" cy="2490470"/>
+            <wp:effectExtent l="0" t="0" r="7620" b="5080"/>
+            <wp:wrapNone/>
+            <wp:docPr id="10" name="Imagen 10"/>
+            <wp:cNvGraphicFramePr>
+              <a:graphicFrameLocks xmlns:a="http://schemas.openxmlformats.org/drawingml/2006/main" noChangeAspect="1"/>
+            </wp:cNvGraphicFramePr>
+            <a:graphic xmlns:a="http://schemas.openxmlformats.org/drawingml/2006/main">
+              <a:graphicData uri="http://schemas.openxmlformats.org/drawingml/2006/picture">
+                <pic:pic xmlns:pic="http://schemas.openxmlformats.org/drawingml/2006/picture">
+                  <pic:nvPicPr>
+                    <pic:cNvPr id="1" name=""/>
+                    <pic:cNvPicPr/>
+                  </pic:nvPicPr>
+                  <pic:blipFill>
+                    <a:blip r:embed="rId13">
+                      <a:extLst>
+                        <a:ext uri="{28A0092B-C50C-407E-A947-70E740481C1C}">
+                          <a14:useLocalDpi xmlns:a14="http://schemas.microsoft.com/office/drawing/2010/main" val="0"/>
+                        </a:ext>
+                      </a:extLst>
+                    </a:blip>
+                    <a:stretch>
+                      <a:fillRect/>
+                    </a:stretch>
+                  </pic:blipFill>
+                  <pic:spPr>
+                    <a:xfrm>
+                      <a:off x="0" y="0"/>
+                      <a:ext cx="5612130" cy="2490470"/>
+                    </a:xfrm>
+                    <a:prstGeom prst="rect">
+                      <a:avLst/>
+                    </a:prstGeom>
+                  </pic:spPr>
+                </pic:pic>
+              </a:graphicData>
+            </a:graphic>
+            <wp14:sizeRelH relativeFrom="page">
+              <wp14:pctWidth>0</wp14:pctWidth>
+            </wp14:sizeRelH>
+            <wp14:sizeRelV relativeFrom="page">
+              <wp14:pctHeight>0</wp14:pctHeight>
+            </wp14:sizeRelV>
+          </wp:anchor>
+        </w:drawing>
       </w:r>
     </w:p>
     <w:p/>
     <w:p/>
     <w:p/>
+    <w:p/>
+    <w:p/>
+    <w:p/>
+    <w:p/>
+    <w:p/>
+    <w:p>
+      <w:pPr>
+        <w:pStyle w:val="Ttulo2"/>
+      </w:pPr>
+      <w:r>
+        <w:lastRenderedPageBreak/>
+        <w:t>Reporte de Tokens y Errores</w:t>
+      </w:r>
+    </w:p>
+    <w:p>
+      <w:r>
+        <w:t xml:space="preserve">Este apartado empieza al dar </w:t>
+      </w:r>
+      <w:proofErr w:type="spellStart"/>
+      <w:r>
+        <w:t>click</w:t>
+      </w:r>
+      <w:proofErr w:type="spellEnd"/>
+      <w:r>
+        <w:t xml:space="preserve"> en el botón “Ver Reportes” el cual nos redirecciona a otra ventana donde se cargan 3 tablas: Tabla de Tokens Identificados, Recuento de Lexemas y Tabla de Errores (cabe aclarar </w:t>
+      </w:r>
+      <w:proofErr w:type="gramStart"/>
+      <w:r>
+        <w:t>que</w:t>
+      </w:r>
+      <w:proofErr w:type="gramEnd"/>
+      <w:r>
+        <w:t xml:space="preserve"> por complicaciones, el </w:t>
+      </w:r>
+      <w:proofErr w:type="spellStart"/>
+      <w:r>
+        <w:t>automata</w:t>
+      </w:r>
+      <w:proofErr w:type="spellEnd"/>
+      <w:r>
+        <w:t xml:space="preserve"> al reconocer uno o muchos errores no realiza el informe del reporte de Tokens Identificados ni de Recuento de Lexemas, por lo cual si no se hallan errores, el </w:t>
+      </w:r>
+      <w:proofErr w:type="spellStart"/>
+      <w:r>
+        <w:t>Automata</w:t>
+      </w:r>
+      <w:proofErr w:type="spellEnd"/>
+      <w:r>
+        <w:t xml:space="preserve"> presentara el informe de los Reportes mencionados).</w:t>
+      </w:r>
+    </w:p>
+    <w:p/>
+    <w:p>
+      <w:r>
+        <w:t>Sin errores:</w:t>
+      </w:r>
+    </w:p>
+    <w:p>
+      <w:pPr>
+        <w:rPr>
+          <w:lang w:val="es-ES"/>
+        </w:rPr>
+      </w:pPr>
+      <w:r>
+        <w:rPr>
+          <w:lang w:val="es-ES"/>
+        </w:rPr>
+        <w:drawing>
+          <wp:inline distT="0" distB="0" distL="0" distR="0" wp14:anchorId="20773251" wp14:editId="7F72A0CB">
+            <wp:extent cx="5612130" cy="3017520"/>
+            <wp:effectExtent l="0" t="0" r="7620" b="0"/>
+            <wp:docPr id="11" name="Imagen 11"/>
+            <wp:cNvGraphicFramePr>
+              <a:graphicFrameLocks xmlns:a="http://schemas.openxmlformats.org/drawingml/2006/main" noChangeAspect="1"/>
+            </wp:cNvGraphicFramePr>
+            <a:graphic xmlns:a="http://schemas.openxmlformats.org/drawingml/2006/main">
+              <a:graphicData uri="http://schemas.openxmlformats.org/drawingml/2006/picture">
+                <pic:pic xmlns:pic="http://schemas.openxmlformats.org/drawingml/2006/picture">
+                  <pic:nvPicPr>
+                    <pic:cNvPr id="1" name=""/>
+                    <pic:cNvPicPr/>
+                  </pic:nvPicPr>
+                  <pic:blipFill>
+                    <a:blip r:embed="rId14"/>
+                    <a:stretch>
+                      <a:fillRect/>
+                    </a:stretch>
+                  </pic:blipFill>
+                  <pic:spPr>
+                    <a:xfrm>
+                      <a:off x="0" y="0"/>
+                      <a:ext cx="5612130" cy="3017520"/>
+                    </a:xfrm>
+                    <a:prstGeom prst="rect">
+                      <a:avLst/>
+                    </a:prstGeom>
+                  </pic:spPr>
+                </pic:pic>
+              </a:graphicData>
+            </a:graphic>
+          </wp:inline>
+        </w:drawing>
+      </w:r>
+    </w:p>
+    <w:p/>
+    <w:p>
+      <w:r>
+        <w:t>Con error</w:t>
+      </w:r>
+      <w:r>
+        <w:t>(es)</w:t>
+      </w:r>
+      <w:r>
+        <w:t>:</w:t>
+      </w:r>
+    </w:p>
+    <w:p>
+      <w:r>
+        <w:drawing>
+          <wp:inline distT="0" distB="0" distL="0" distR="0" wp14:anchorId="70AC7CEC" wp14:editId="7475BC31">
+            <wp:extent cx="5612130" cy="2494915"/>
+            <wp:effectExtent l="0" t="0" r="7620" b="635"/>
+            <wp:docPr id="14" name="Imagen 14"/>
+            <wp:cNvGraphicFramePr>
+              <a:graphicFrameLocks xmlns:a="http://schemas.openxmlformats.org/drawingml/2006/main" noChangeAspect="1"/>
+            </wp:cNvGraphicFramePr>
+            <a:graphic xmlns:a="http://schemas.openxmlformats.org/drawingml/2006/main">
+              <a:graphicData uri="http://schemas.openxmlformats.org/drawingml/2006/picture">
+                <pic:pic xmlns:pic="http://schemas.openxmlformats.org/drawingml/2006/picture">
+                  <pic:nvPicPr>
+                    <pic:cNvPr id="1" name=""/>
+                    <pic:cNvPicPr/>
+                  </pic:nvPicPr>
+                  <pic:blipFill>
+                    <a:blip r:embed="rId15"/>
+                    <a:stretch>
+                      <a:fillRect/>
+                    </a:stretch>
+                  </pic:blipFill>
+                  <pic:spPr>
+                    <a:xfrm>
+                      <a:off x="0" y="0"/>
+                      <a:ext cx="5612130" cy="2494915"/>
+                    </a:xfrm>
+                    <a:prstGeom prst="rect">
+                      <a:avLst/>
+                    </a:prstGeom>
+                  </pic:spPr>
+                </pic:pic>
+              </a:graphicData>
+            </a:graphic>
+          </wp:inline>
+        </w:drawing>
+      </w:r>
+    </w:p>
+    <w:p/>
+    <w:p/>
+    <w:p/>
+    <w:p>
+      <w:pPr>
+        <w:rPr>
+          <w:lang w:val="en-US"/>
+        </w:rPr>
+      </w:pPr>
+      <w:r>
+        <w:rPr>
+          <w:lang w:val="en-US"/>
+        </w:rPr>
+        <w:lastRenderedPageBreak/>
+        <w:drawing>
+          <wp:inline distT="0" distB="0" distL="0" distR="0" wp14:anchorId="58DC5F6D" wp14:editId="09C3A6C7">
+            <wp:extent cx="5612130" cy="3018155"/>
+            <wp:effectExtent l="0" t="0" r="7620" b="0"/>
+            <wp:docPr id="13" name="Imagen 13"/>
+            <wp:cNvGraphicFramePr>
+              <a:graphicFrameLocks xmlns:a="http://schemas.openxmlformats.org/drawingml/2006/main" noChangeAspect="1"/>
+            </wp:cNvGraphicFramePr>
+            <a:graphic xmlns:a="http://schemas.openxmlformats.org/drawingml/2006/main">
+              <a:graphicData uri="http://schemas.openxmlformats.org/drawingml/2006/picture">
+                <pic:pic xmlns:pic="http://schemas.openxmlformats.org/drawingml/2006/picture">
+                  <pic:nvPicPr>
+                    <pic:cNvPr id="1" name=""/>
+                    <pic:cNvPicPr/>
+                  </pic:nvPicPr>
+                  <pic:blipFill>
+                    <a:blip r:embed="rId16"/>
+                    <a:stretch>
+                      <a:fillRect/>
+                    </a:stretch>
+                  </pic:blipFill>
+                  <pic:spPr>
+                    <a:xfrm>
+                      <a:off x="0" y="0"/>
+                      <a:ext cx="5612130" cy="3018155"/>
+                    </a:xfrm>
+                    <a:prstGeom prst="rect">
+                      <a:avLst/>
+                    </a:prstGeom>
+                  </pic:spPr>
+                </pic:pic>
+              </a:graphicData>
+            </a:graphic>
+          </wp:inline>
+        </w:drawing>
+      </w:r>
+    </w:p>
     <w:p/>
     <w:sectPr>
       <w:pgSz w:w="12240" w:h="15840"/>

</xml_diff>